<commit_message>
Added correct image to Specification
</commit_message>
<xml_diff>
--- a/Documentation/Specification Robot Control.docx
+++ b/Documentation/Specification Robot Control.docx
@@ -754,6 +754,14 @@
     <w:p/>
     <w:sdt>
       <w:sdtPr>
+        <w:rPr>
+          <w:rFonts w:asciiTheme="minorHAnsi" w:eastAsiaTheme="minorHAnsi" w:hAnsiTheme="minorHAnsi" w:cstheme="minorBidi"/>
+          <w:b w:val="0"/>
+          <w:bCs w:val="0"/>
+          <w:color w:val="auto"/>
+          <w:sz w:val="24"/>
+          <w:szCs w:val="24"/>
+        </w:rPr>
         <w:id w:val="2027053198"/>
         <w:docPartObj>
           <w:docPartGallery w:val="Table of Contents"/>
@@ -762,11 +770,7 @@
       </w:sdtPr>
       <w:sdtEndPr>
         <w:rPr>
-          <w:rFonts w:asciiTheme="minorHAnsi" w:eastAsiaTheme="minorHAnsi" w:hAnsiTheme="minorHAnsi" w:cstheme="minorBidi"/>
           <w:noProof/>
-          <w:color w:val="auto"/>
-          <w:sz w:val="24"/>
-          <w:szCs w:val="24"/>
         </w:rPr>
       </w:sdtEndPr>
       <w:sdtContent>
@@ -1677,8 +1681,6 @@
         </w:rPr>
         <w:br w:type="page"/>
       </w:r>
-      <w:bookmarkStart w:id="0" w:name="_GoBack"/>
-      <w:bookmarkEnd w:id="0"/>
     </w:p>
     <w:p>
       <w:pPr>
@@ -1689,9 +1691,9 @@
           <w:szCs w:val="27"/>
         </w:rPr>
       </w:pPr>
-      <w:bookmarkStart w:id="1" w:name="_Toc349481267"/>
-      <w:bookmarkStart w:id="2" w:name="_Toc349481314"/>
-      <w:bookmarkStart w:id="3" w:name="_Toc349481597"/>
+      <w:bookmarkStart w:id="0" w:name="_Toc349481267"/>
+      <w:bookmarkStart w:id="1" w:name="_Toc349481314"/>
+      <w:bookmarkStart w:id="2" w:name="_Toc349481597"/>
       <w:r>
         <w:rPr>
           <w:rStyle w:val="Heading1Char"/>
@@ -1699,9 +1701,9 @@
         <w:lastRenderedPageBreak/>
         <w:t>Glossary</w:t>
       </w:r>
+      <w:bookmarkEnd w:id="0"/>
       <w:bookmarkEnd w:id="1"/>
       <w:bookmarkEnd w:id="2"/>
-      <w:bookmarkEnd w:id="3"/>
       <w:r>
         <w:rPr>
           <w:rFonts w:ascii="Times New Roman" w:eastAsia="Times New Roman" w:hAnsi="Times New Roman" w:cs="Times New Roman"/>
@@ -2422,18 +2424,18 @@
         </w:rPr>
         <w:br/>
       </w:r>
-      <w:bookmarkStart w:id="4" w:name="_Toc349481268"/>
-      <w:bookmarkStart w:id="5" w:name="_Toc349481315"/>
-      <w:bookmarkStart w:id="6" w:name="_Toc349481598"/>
+      <w:bookmarkStart w:id="3" w:name="_Toc349481268"/>
+      <w:bookmarkStart w:id="4" w:name="_Toc349481315"/>
+      <w:bookmarkStart w:id="5" w:name="_Toc349481598"/>
       <w:r>
         <w:rPr>
           <w:rFonts w:eastAsia="Times New Roman"/>
         </w:rPr>
         <w:t>Text Macros</w:t>
       </w:r>
+      <w:bookmarkEnd w:id="3"/>
       <w:bookmarkEnd w:id="4"/>
       <w:bookmarkEnd w:id="5"/>
-      <w:bookmarkEnd w:id="6"/>
     </w:p>
     <w:p/>
     <w:tbl>
@@ -2839,18 +2841,18 @@
         </w:rPr>
         <w:br/>
       </w:r>
-      <w:bookmarkStart w:id="7" w:name="_Toc349481269"/>
-      <w:bookmarkStart w:id="8" w:name="_Toc349481316"/>
-      <w:bookmarkStart w:id="9" w:name="_Toc349481599"/>
+      <w:bookmarkStart w:id="6" w:name="_Toc349481269"/>
+      <w:bookmarkStart w:id="7" w:name="_Toc349481316"/>
+      <w:bookmarkStart w:id="8" w:name="_Toc349481599"/>
       <w:r>
         <w:rPr>
           <w:rFonts w:eastAsia="Times New Roman"/>
         </w:rPr>
         <w:t>Input Data Items</w:t>
       </w:r>
+      <w:bookmarkEnd w:id="6"/>
       <w:bookmarkEnd w:id="7"/>
       <w:bookmarkEnd w:id="8"/>
-      <w:bookmarkEnd w:id="9"/>
     </w:p>
     <w:p/>
     <w:tbl>
@@ -3886,18 +3888,18 @@
         </w:rPr>
         <w:br/>
       </w:r>
-      <w:bookmarkStart w:id="10" w:name="_Toc349481270"/>
-      <w:bookmarkStart w:id="11" w:name="_Toc349481317"/>
-      <w:bookmarkStart w:id="12" w:name="_Toc349481600"/>
+      <w:bookmarkStart w:id="9" w:name="_Toc349481270"/>
+      <w:bookmarkStart w:id="10" w:name="_Toc349481317"/>
+      <w:bookmarkStart w:id="11" w:name="_Toc349481600"/>
       <w:r>
         <w:rPr>
           <w:rFonts w:eastAsia="Times New Roman"/>
         </w:rPr>
         <w:t>Output Data Items</w:t>
       </w:r>
+      <w:bookmarkEnd w:id="9"/>
       <w:bookmarkEnd w:id="10"/>
       <w:bookmarkEnd w:id="11"/>
-      <w:bookmarkEnd w:id="12"/>
     </w:p>
     <w:p/>
     <w:tbl>
@@ -4489,18 +4491,18 @@
         </w:rPr>
         <w:br/>
       </w:r>
-      <w:bookmarkStart w:id="13" w:name="_Toc349481271"/>
-      <w:bookmarkStart w:id="14" w:name="_Toc349481318"/>
-      <w:bookmarkStart w:id="15" w:name="_Toc349481601"/>
+      <w:bookmarkStart w:id="12" w:name="_Toc349481271"/>
+      <w:bookmarkStart w:id="13" w:name="_Toc349481318"/>
+      <w:bookmarkStart w:id="14" w:name="_Toc349481601"/>
       <w:r>
         <w:rPr>
           <w:rFonts w:eastAsia="Times New Roman"/>
         </w:rPr>
         <w:t>Conditions</w:t>
       </w:r>
+      <w:bookmarkEnd w:id="12"/>
       <w:bookmarkEnd w:id="13"/>
       <w:bookmarkEnd w:id="14"/>
-      <w:bookmarkEnd w:id="15"/>
       <w:r>
         <w:rPr>
           <w:rFonts w:ascii="Times New Roman" w:eastAsia="Times New Roman" w:hAnsi="Times New Roman"/>
@@ -5223,9 +5225,9 @@
           <w:szCs w:val="27"/>
         </w:rPr>
       </w:pPr>
-      <w:bookmarkStart w:id="16" w:name="_Toc349481272"/>
-      <w:bookmarkStart w:id="17" w:name="_Toc349481319"/>
-      <w:bookmarkStart w:id="18" w:name="_Toc349481602"/>
+      <w:bookmarkStart w:id="15" w:name="_Toc349481272"/>
+      <w:bookmarkStart w:id="16" w:name="_Toc349481319"/>
+      <w:bookmarkStart w:id="17" w:name="_Toc349481602"/>
       <w:r>
         <w:rPr>
           <w:rFonts w:eastAsia="Times New Roman"/>
@@ -5233,9 +5235,9 @@
         <w:lastRenderedPageBreak/>
         <w:t>Set of Modes</w:t>
       </w:r>
+      <w:bookmarkEnd w:id="15"/>
       <w:bookmarkEnd w:id="16"/>
       <w:bookmarkEnd w:id="17"/>
-      <w:bookmarkEnd w:id="18"/>
       <w:r>
         <w:rPr>
           <w:rFonts w:ascii="Times New Roman" w:eastAsia="Times New Roman" w:hAnsi="Times New Roman"/>
@@ -5585,18 +5587,18 @@
         </w:rPr>
         <w:br/>
       </w:r>
-      <w:bookmarkStart w:id="19" w:name="_Toc349481273"/>
-      <w:bookmarkStart w:id="20" w:name="_Toc349481320"/>
-      <w:bookmarkStart w:id="21" w:name="_Toc349481603"/>
+      <w:bookmarkStart w:id="18" w:name="_Toc349481273"/>
+      <w:bookmarkStart w:id="19" w:name="_Toc349481320"/>
+      <w:bookmarkStart w:id="20" w:name="_Toc349481603"/>
       <w:r>
         <w:rPr>
           <w:rFonts w:eastAsia="Times New Roman"/>
         </w:rPr>
         <w:t>Mode Transition Table</w:t>
       </w:r>
+      <w:bookmarkEnd w:id="18"/>
       <w:bookmarkEnd w:id="19"/>
       <w:bookmarkEnd w:id="20"/>
-      <w:bookmarkEnd w:id="21"/>
       <w:r>
         <w:rPr>
           <w:rFonts w:ascii="Times New Roman" w:eastAsia="Times New Roman" w:hAnsi="Times New Roman"/>
@@ -6328,9 +6330,9 @@
           <w:rStyle w:val="Heading1Char"/>
         </w:rPr>
       </w:pPr>
-      <w:bookmarkStart w:id="22" w:name="_Toc349481274"/>
-      <w:bookmarkStart w:id="23" w:name="_Toc349481321"/>
-      <w:bookmarkStart w:id="24" w:name="_Toc349481604"/>
+      <w:bookmarkStart w:id="21" w:name="_Toc349481274"/>
+      <w:bookmarkStart w:id="22" w:name="_Toc349481321"/>
+      <w:bookmarkStart w:id="23" w:name="_Toc349481604"/>
       <w:r>
         <w:rPr>
           <w:rStyle w:val="Heading1Char"/>
@@ -6338,9 +6340,9 @@
         <w:lastRenderedPageBreak/>
         <w:t>Define User Interface</w:t>
       </w:r>
+      <w:bookmarkEnd w:id="21"/>
       <w:bookmarkEnd w:id="22"/>
       <w:bookmarkEnd w:id="23"/>
-      <w:bookmarkEnd w:id="24"/>
     </w:p>
     <w:p>
       <w:pPr>
@@ -6384,13 +6386,17 @@
       </w:r>
       <w:r>
         <w:rPr>
+          <w:rFonts w:ascii="Times New Roman" w:eastAsia="Times New Roman" w:hAnsi="Times New Roman" w:cs="Times New Roman"/>
           <w:noProof/>
+          <w:color w:val="000000"/>
+          <w:sz w:val="27"/>
+          <w:szCs w:val="27"/>
         </w:rPr>
         <w:drawing>
-          <wp:inline distT="0" distB="0" distL="0" distR="0" wp14:anchorId="77CE140E" wp14:editId="04F7B6A0">
-            <wp:extent cx="5486400" cy="3316458"/>
-            <wp:effectExtent l="0" t="0" r="0" b="0"/>
-            <wp:docPr id="4" name="Picture 3" descr="Screen Clipping"/>
+          <wp:inline distT="0" distB="0" distL="0" distR="0">
+            <wp:extent cx="5486400" cy="4164330"/>
+            <wp:effectExtent l="0" t="0" r="0" b="7620"/>
+            <wp:docPr id="1" name="Picture 1"/>
             <wp:cNvGraphicFramePr>
               <a:graphicFrameLocks xmlns:a="http://schemas.openxmlformats.org/drawingml/2006/main" noChangeAspect="1"/>
             </wp:cNvGraphicFramePr>
@@ -6398,10 +6404,8 @@
               <a:graphicData uri="http://schemas.openxmlformats.org/drawingml/2006/picture">
                 <pic:pic xmlns:pic="http://schemas.openxmlformats.org/drawingml/2006/picture">
                   <pic:nvPicPr>
-                    <pic:cNvPr id="4" name="Picture 3" descr="Screen Clipping"/>
-                    <pic:cNvPicPr>
-                      <a:picLocks noChangeAspect="1"/>
-                    </pic:cNvPicPr>
+                    <pic:cNvPr id="0" name="Untitled.png"/>
+                    <pic:cNvPicPr/>
                   </pic:nvPicPr>
                   <pic:blipFill>
                     <a:blip r:embed="rId9">
@@ -6418,7 +6422,7 @@
                   <pic:spPr>
                     <a:xfrm>
                       <a:off x="0" y="0"/>
-                      <a:ext cx="5486400" cy="3316458"/>
+                      <a:ext cx="5486400" cy="4164330"/>
                     </a:xfrm>
                     <a:prstGeom prst="rect">
                       <a:avLst/>
@@ -6430,6 +6434,8 @@
           </wp:inline>
         </w:drawing>
       </w:r>
+      <w:bookmarkStart w:id="24" w:name="_GoBack"/>
+      <w:bookmarkEnd w:id="24"/>
       <w:r>
         <w:rPr>
           <w:rFonts w:ascii="Times New Roman" w:eastAsia="Times New Roman" w:hAnsi="Times New Roman" w:cs="Times New Roman"/>
@@ -6825,6 +6831,7 @@
           <w:sz w:val="27"/>
           <w:szCs w:val="27"/>
         </w:rPr>
+        <w:lastRenderedPageBreak/>
         <w:br/>
       </w:r>
       <w:r>
@@ -6928,7 +6935,6 @@
           <w:rFonts w:asciiTheme="majorHAnsi" w:eastAsia="Times New Roman" w:hAnsiTheme="majorHAnsi" w:cs="Times New Roman"/>
           <w:color w:val="000000"/>
         </w:rPr>
-        <w:lastRenderedPageBreak/>
         <w:t>           </w:t>
       </w:r>
       <w:r>
@@ -7785,6 +7791,7 @@
           <w:rFonts w:asciiTheme="majorHAnsi" w:eastAsia="Times New Roman" w:hAnsiTheme="majorHAnsi" w:cs="Times New Roman"/>
           <w:color w:val="000000"/>
         </w:rPr>
+        <w:lastRenderedPageBreak/>
         <w:t>           </w:t>
       </w:r>
       <w:r>
@@ -7882,7 +7889,6 @@
           <w:rFonts w:asciiTheme="majorHAnsi" w:eastAsia="Times New Roman" w:hAnsiTheme="majorHAnsi" w:cs="Times New Roman"/>
           <w:color w:val="000000"/>
         </w:rPr>
-        <w:lastRenderedPageBreak/>
         <w:t>Description: /</w:t>
       </w:r>
       <w:proofErr w:type="spellStart"/>
@@ -8681,6 +8687,7 @@
           <w:sz w:val="27"/>
           <w:szCs w:val="27"/>
         </w:rPr>
+        <w:lastRenderedPageBreak/>
         <w:br/>
       </w:r>
       <w:r>
@@ -8784,7 +8791,6 @@
           <w:rFonts w:asciiTheme="majorHAnsi" w:eastAsia="Times New Roman" w:hAnsiTheme="majorHAnsi" w:cs="Times New Roman"/>
           <w:color w:val="000000"/>
         </w:rPr>
-        <w:lastRenderedPageBreak/>
         <w:tab/>
         <w:t>- display most recently read value from ultrasonic sensor</w:t>
       </w:r>
@@ -10263,7 +10269,16 @@
                 <w:bCs/>
                 <w:color w:val="000000"/>
               </w:rPr>
-              <w:t>/ = $pressed$ AND /</w:t>
+              <w:t xml:space="preserve">/ = $pressed$ AND </w:t>
+            </w:r>
+            <w:r>
+              <w:rPr>
+                <w:rFonts w:asciiTheme="majorHAnsi" w:eastAsia="Times New Roman" w:hAnsiTheme="majorHAnsi" w:cs="Times New Roman"/>
+                <w:bCs/>
+                <w:color w:val="000000"/>
+              </w:rPr>
+              <w:lastRenderedPageBreak/>
+              <w:t>/</w:t>
             </w:r>
             <w:proofErr w:type="spellStart"/>
             <w:r>
@@ -10315,6 +10330,7 @@
                 <w:bCs/>
                 <w:color w:val="000000"/>
               </w:rPr>
+              <w:lastRenderedPageBreak/>
               <w:t>//</w:t>
             </w:r>
             <w:proofErr w:type="spellStart"/>
@@ -10333,7 +10349,16 @@
                 <w:bCs/>
                 <w:color w:val="000000"/>
               </w:rPr>
-              <w:t>// = “MABR000000”</w:t>
+              <w:t xml:space="preserve">// = </w:t>
+            </w:r>
+            <w:r>
+              <w:rPr>
+                <w:rFonts w:asciiTheme="majorHAnsi" w:eastAsia="Times New Roman" w:hAnsiTheme="majorHAnsi" w:cs="Times New Roman"/>
+                <w:bCs/>
+                <w:color w:val="000000"/>
+              </w:rPr>
+              <w:lastRenderedPageBreak/>
+              <w:t>“MABR000000”</w:t>
             </w:r>
           </w:p>
         </w:tc>
@@ -10561,16 +10586,7 @@
                 <w:bCs/>
                 <w:color w:val="000000"/>
               </w:rPr>
-              <w:t xml:space="preserve">/ = $pressed$ </w:t>
-            </w:r>
-            <w:r>
-              <w:rPr>
-                <w:rFonts w:asciiTheme="majorHAnsi" w:eastAsia="Times New Roman" w:hAnsiTheme="majorHAnsi" w:cs="Times New Roman"/>
-                <w:bCs/>
-                <w:color w:val="000000"/>
-              </w:rPr>
-              <w:lastRenderedPageBreak/>
-              <w:t>AND /</w:t>
+              <w:t>/ = $pressed$ AND /</w:t>
             </w:r>
             <w:proofErr w:type="spellStart"/>
             <w:r>
@@ -10622,7 +10638,6 @@
                 <w:bCs/>
                 <w:color w:val="000000"/>
               </w:rPr>
-              <w:lastRenderedPageBreak/>
               <w:t>$</w:t>
             </w:r>
             <w:proofErr w:type="spellStart"/>
@@ -13958,7 +13973,7 @@
         <w:rStyle w:val="PageNumber"/>
         <w:noProof/>
       </w:rPr>
-      <w:t>2</w:t>
+      <w:t>12</w:t>
     </w:r>
     <w:r>
       <w:rPr>
@@ -14009,7 +14024,7 @@
         <w:rStyle w:val="PageNumber"/>
         <w:noProof/>
       </w:rPr>
-      <w:t>3</w:t>
+      <w:t>7</w:t>
     </w:r>
     <w:r>
       <w:rPr>
@@ -14472,6 +14487,7 @@
   <w:style w:type="character" w:default="1" w:styleId="DefaultParagraphFont">
     <w:name w:val="Default Paragraph Font"/>
     <w:uiPriority w:val="1"/>
+    <w:semiHidden/>
     <w:unhideWhenUsed/>
   </w:style>
   <w:style w:type="table" w:default="1" w:styleId="TableNormal">
@@ -15257,6 +15273,7 @@
   <w:style w:type="character" w:default="1" w:styleId="DefaultParagraphFont">
     <w:name w:val="Default Paragraph Font"/>
     <w:uiPriority w:val="1"/>
+    <w:semiHidden/>
     <w:unhideWhenUsed/>
   </w:style>
   <w:style w:type="table" w:default="1" w:styleId="TableNormal">
@@ -16136,7 +16153,7 @@
 </file>
 
 <file path=customXml/itemProps1.xml><?xml version="1.0" encoding="utf-8"?>
-<ds:datastoreItem xmlns:ds="http://schemas.openxmlformats.org/officeDocument/2006/customXml" ds:itemID="{0E813FE8-C1DF-4A3B-B161-04AD8B3B4D55}">
+<ds:datastoreItem xmlns:ds="http://schemas.openxmlformats.org/officeDocument/2006/customXml" ds:itemID="{EE81D6FA-6B06-4105-81E8-70973FD9BF8B}">
   <ds:schemaRefs>
     <ds:schemaRef ds:uri="http://schemas.openxmlformats.org/officeDocument/2006/bibliography"/>
   </ds:schemaRefs>

</xml_diff>